<commit_message>
Update models and controllers
Updated models and one controller method
</commit_message>
<xml_diff>
--- a/IFF_Tadas_Brazaitis_Lab0.docx
+++ b/IFF_Tadas_Brazaitis_Lab0.docx
@@ -215,7 +215,6 @@
           <w:lang w:val="lt-LT"/>
         </w:rPr>
       </w:pPr>
-      <w:proofErr w:type="spellStart"/>
       <w:r>
         <w:rPr>
           <w:sz w:val="40"/>
@@ -224,7 +223,6 @@
         </w:rPr>
         <w:t>Escoot</w:t>
       </w:r>
-      <w:proofErr w:type="spellEnd"/>
     </w:p>
     <w:p>
       <w:pPr>
@@ -367,7 +365,6 @@
         </w:rPr>
         <w:t xml:space="preserve">. </w:t>
       </w:r>
-      <w:proofErr w:type="spellStart"/>
       <w:r>
         <w:rPr>
           <w:sz w:val="28"/>
@@ -383,76 +380,28 @@
           <w:shd w:val="clear" w:color="auto" w:fill="FFFFFF"/>
           <w:lang w:val="lt-LT"/>
         </w:rPr>
-        <w:t>žauskas</w:t>
-      </w:r>
-      <w:proofErr w:type="spellEnd"/>
+        <w:t>žauskas Tomas</w:t>
+      </w:r>
+    </w:p>
+    <w:p>
+      <w:pPr>
+        <w:ind w:left="3402"/>
+        <w:jc w:val="right"/>
+        <w:rPr>
+          <w:b/>
+          <w:sz w:val="44"/>
+          <w:szCs w:val="44"/>
+          <w:lang w:val="lt-LT"/>
+        </w:rPr>
+      </w:pPr>
       <w:r>
         <w:rPr>
           <w:sz w:val="28"/>
           <w:szCs w:val="28"/>
           <w:shd w:val="clear" w:color="auto" w:fill="FFFFFF"/>
-          <w:lang w:val="lt-LT"/>
-        </w:rPr>
-        <w:t xml:space="preserve"> Tomas</w:t>
-      </w:r>
-    </w:p>
-    <w:p>
-      <w:pPr>
-        <w:ind w:left="3402"/>
-        <w:jc w:val="right"/>
-        <w:rPr>
-          <w:b/>
-          <w:sz w:val="44"/>
-          <w:szCs w:val="44"/>
-          <w:lang w:val="lt-LT"/>
-        </w:rPr>
-      </w:pPr>
-      <w:proofErr w:type="spellStart"/>
-      <w:r>
-        <w:rPr>
-          <w:sz w:val="28"/>
-          <w:szCs w:val="28"/>
-          <w:shd w:val="clear" w:color="auto" w:fill="FFFFFF"/>
-        </w:rPr>
-        <w:t>Dėst</w:t>
-      </w:r>
-      <w:proofErr w:type="spellEnd"/>
-      <w:r>
-        <w:rPr>
-          <w:sz w:val="28"/>
-          <w:szCs w:val="28"/>
-          <w:shd w:val="clear" w:color="auto" w:fill="FFFFFF"/>
-        </w:rPr>
-        <w:t xml:space="preserve">. </w:t>
-      </w:r>
-      <w:proofErr w:type="spellStart"/>
-      <w:r>
-        <w:rPr>
-          <w:sz w:val="28"/>
-          <w:szCs w:val="28"/>
-          <w:shd w:val="clear" w:color="auto" w:fill="FFFFFF"/>
-        </w:rPr>
-        <w:t>Ulinskas</w:t>
-      </w:r>
-      <w:proofErr w:type="spellEnd"/>
-      <w:r>
-        <w:rPr>
-          <w:sz w:val="28"/>
-          <w:szCs w:val="28"/>
-          <w:shd w:val="clear" w:color="auto" w:fill="FFFFFF"/>
-        </w:rPr>
-        <w:t xml:space="preserve"> </w:t>
-      </w:r>
-      <w:proofErr w:type="spellStart"/>
-      <w:r>
-        <w:rPr>
-          <w:sz w:val="28"/>
-          <w:szCs w:val="28"/>
-          <w:shd w:val="clear" w:color="auto" w:fill="FFFFFF"/>
-        </w:rPr>
-        <w:t>Martynas</w:t>
-      </w:r>
-      <w:proofErr w:type="spellEnd"/>
+        </w:rPr>
+        <w:t>Dėst. Ulinskas Martynas</w:t>
+      </w:r>
     </w:p>
     <w:p>
       <w:pPr>
@@ -1278,6 +1227,42 @@
         <w:rPr>
           <w:lang w:val="lt-LT"/>
         </w:rPr>
+        <w:t>Peržiūrėti visus paspirtukus;</w:t>
+      </w:r>
+    </w:p>
+    <w:p>
+      <w:pPr>
+        <w:pStyle w:val="ListParagraph"/>
+        <w:numPr>
+          <w:ilvl w:val="0"/>
+          <w:numId w:val="14"/>
+        </w:numPr>
+        <w:rPr>
+          <w:lang w:val="lt-LT"/>
+        </w:rPr>
+      </w:pPr>
+      <w:r>
+        <w:rPr>
+          <w:lang w:val="lt-LT"/>
+        </w:rPr>
+        <w:t>Peržiūrėti nuomos punktus;</w:t>
+      </w:r>
+    </w:p>
+    <w:p>
+      <w:pPr>
+        <w:pStyle w:val="ListParagraph"/>
+        <w:numPr>
+          <w:ilvl w:val="0"/>
+          <w:numId w:val="14"/>
+        </w:numPr>
+        <w:rPr>
+          <w:lang w:val="lt-LT"/>
+        </w:rPr>
+      </w:pPr>
+      <w:r>
+        <w:rPr>
+          <w:lang w:val="lt-LT"/>
+        </w:rPr>
         <w:t>Išsinuomoti paspirtuką norimam laikui;</w:t>
       </w:r>
     </w:p>
@@ -1392,21 +1377,7 @@
         <w:rPr>
           <w:lang w:val="lt-LT"/>
         </w:rPr>
-        <w:t xml:space="preserve">Pridėti </w:t>
-      </w:r>
-      <w:proofErr w:type="spellStart"/>
-      <w:r>
-        <w:rPr>
-          <w:lang w:val="lt-LT"/>
-        </w:rPr>
-        <w:t>paspirtuko</w:t>
-      </w:r>
-      <w:proofErr w:type="spellEnd"/>
-      <w:r>
-        <w:rPr>
-          <w:lang w:val="lt-LT"/>
-        </w:rPr>
-        <w:t xml:space="preserve"> greitį;</w:t>
+        <w:t>Pridėti paspirtuko greitį;</w:t>
       </w:r>
     </w:p>
     <w:p>
@@ -1523,6 +1494,7 @@
         <w:rPr>
           <w:lang w:val="lt-LT"/>
         </w:rPr>
+        <w:lastRenderedPageBreak/>
         <w:t>Išnuomoti paspirtuką;</w:t>
       </w:r>
     </w:p>
@@ -1559,7 +1531,6 @@
         <w:rPr>
           <w:lang w:val="lt-LT"/>
         </w:rPr>
-        <w:lastRenderedPageBreak/>
         <w:t>Šalinti sugedusius arba netinkamus paspirtukus.</w:t>
       </w:r>
     </w:p>
@@ -1626,30 +1597,8 @@
         <w:rPr>
           <w:lang w:val="lt-LT"/>
         </w:rPr>
-        <w:t>Kliento pusė (</w:t>
-      </w:r>
-      <w:proofErr w:type="spellStart"/>
-      <w:r>
-        <w:rPr>
-          <w:lang w:val="lt-LT"/>
-        </w:rPr>
-        <w:t>ang</w:t>
-      </w:r>
-      <w:proofErr w:type="spellEnd"/>
-      <w:r>
-        <w:rPr>
-          <w:lang w:val="lt-LT"/>
-        </w:rPr>
-        <w:t xml:space="preserve">. </w:t>
-      </w:r>
-      <w:proofErr w:type="spellStart"/>
-      <w:r>
-        <w:rPr>
-          <w:lang w:val="lt-LT"/>
-        </w:rPr>
-        <w:t>Front</w:t>
-      </w:r>
-      <w:proofErr w:type="spellEnd"/>
+        <w:t>Kliento pusė (ang. Front</w:t>
+      </w:r>
       <w:r>
         <w:t>-end) – naudojantis React.js;</w:t>
       </w:r>
@@ -1672,49 +1621,7 @@
         <w:rPr>
           <w:lang w:val="lt-LT"/>
         </w:rPr>
-        <w:t>ė (</w:t>
-      </w:r>
-      <w:proofErr w:type="spellStart"/>
-      <w:r>
-        <w:rPr>
-          <w:lang w:val="lt-LT"/>
-        </w:rPr>
-        <w:t>ang</w:t>
-      </w:r>
-      <w:proofErr w:type="spellEnd"/>
-      <w:r>
-        <w:rPr>
-          <w:lang w:val="lt-LT"/>
-        </w:rPr>
-        <w:t xml:space="preserve">. </w:t>
-      </w:r>
-      <w:proofErr w:type="spellStart"/>
-      <w:r>
-        <w:rPr>
-          <w:lang w:val="lt-LT"/>
-        </w:rPr>
-        <w:t>Back-end</w:t>
-      </w:r>
-      <w:proofErr w:type="spellEnd"/>
-      <w:r>
-        <w:rPr>
-          <w:lang w:val="lt-LT"/>
-        </w:rPr>
-        <w:t xml:space="preserve">) – naudojantis .NET </w:t>
-      </w:r>
-      <w:proofErr w:type="spellStart"/>
-      <w:r>
-        <w:rPr>
-          <w:lang w:val="lt-LT"/>
-        </w:rPr>
-        <w:t>core</w:t>
-      </w:r>
-      <w:proofErr w:type="spellEnd"/>
-      <w:r>
-        <w:rPr>
-          <w:lang w:val="lt-LT"/>
-        </w:rPr>
-        <w:t>. Duomenų bazė – MySQL.</w:t>
+        <w:t>ė (ang. Back-end) – naudojantis .NET core. Duomenų bazė – MySQL.</w:t>
       </w:r>
     </w:p>
     <w:p>
@@ -1850,45 +1757,9 @@
         <w:rPr>
           <w:color w:val="auto"/>
         </w:rPr>
-        <w:t xml:space="preserve"> </w:t>
-      </w:r>
-      <w:proofErr w:type="spellStart"/>
-      <w:r>
-        <w:rPr>
-          <w:color w:val="auto"/>
-        </w:rPr>
-        <w:t>Sistemos</w:t>
-      </w:r>
-      <w:proofErr w:type="spellEnd"/>
-      <w:r>
-        <w:rPr>
-          <w:color w:val="auto"/>
-        </w:rPr>
-        <w:t xml:space="preserve"> </w:t>
-      </w:r>
-      <w:proofErr w:type="spellStart"/>
-      <w:r>
-        <w:rPr>
-          <w:color w:val="auto"/>
-        </w:rPr>
-        <w:t>diegimo</w:t>
-      </w:r>
-      <w:proofErr w:type="spellEnd"/>
-      <w:r>
-        <w:rPr>
-          <w:color w:val="auto"/>
-        </w:rPr>
-        <w:t xml:space="preserve"> </w:t>
-      </w:r>
-      <w:proofErr w:type="spellStart"/>
-      <w:r>
-        <w:rPr>
-          <w:color w:val="auto"/>
-        </w:rPr>
-        <w:t>diagrama</w:t>
+        <w:t xml:space="preserve"> Sistemos diegimo diagrama</w:t>
       </w:r>
       <w:bookmarkEnd w:id="4"/>
-      <w:proofErr w:type="spellEnd"/>
     </w:p>
     <w:sectPr>
       <w:pgSz w:w="11906" w:h="16838"/>

</xml_diff>